<commit_message>
Spalte für Handynummern entfernt (#5).
</commit_message>
<xml_diff>
--- a/Basisverzeichnis/trunk/10_Projektmanagement/04_Kommunikation/Kontaktdaten_TeamB.docx
+++ b/Basisverzeichnis/trunk/10_Projektmanagement/04_Kommunikation/Kontaktdaten_TeamB.docx
@@ -19,15 +19,14 @@
     <w:tbl>
       <w:tblPr>
         <w:tblStyle w:val="HelleListe"/>
-        <w:tblW w:w="5000" w:type="pct"/>
+        <w:tblW w:w="4059" w:type="pct"/>
         <w:jc w:val="center"/>
         <w:tblLook w:val="04A0" w:firstRow="1" w:lastRow="0" w:firstColumn="1" w:lastColumn="0" w:noHBand="0" w:noVBand="1"/>
       </w:tblPr>
       <w:tblGrid>
-        <w:gridCol w:w="2670"/>
+        <w:gridCol w:w="2669"/>
         <w:gridCol w:w="2671"/>
-        <w:gridCol w:w="3331"/>
-        <w:gridCol w:w="2010"/>
+        <w:gridCol w:w="3332"/>
       </w:tblGrid>
       <w:tr>
         <w:trPr>
@@ -37,7 +36,7 @@
         <w:tc>
           <w:tcPr>
             <w:cnfStyle w:val="001000000000" w:firstRow="0" w:lastRow="0" w:firstColumn="1" w:lastColumn="0" w:oddVBand="0" w:evenVBand="0" w:oddHBand="0" w:evenHBand="0" w:firstRowFirstColumn="0" w:firstRowLastColumn="0" w:lastRowFirstColumn="0" w:lastRowLastColumn="0"/>
-            <w:tcW w:w="1250" w:type="pct"/>
+            <w:tcW w:w="1539" w:type="pct"/>
             <w:vAlign w:val="center"/>
           </w:tcPr>
           <w:p>
@@ -57,7 +56,7 @@
         </w:tc>
         <w:tc>
           <w:tcPr>
-            <w:tcW w:w="1250" w:type="pct"/>
+            <w:tcW w:w="1540" w:type="pct"/>
             <w:vAlign w:val="center"/>
           </w:tcPr>
           <w:p>
@@ -78,7 +77,7 @@
         </w:tc>
         <w:tc>
           <w:tcPr>
-            <w:tcW w:w="1559" w:type="pct"/>
+            <w:tcW w:w="1921" w:type="pct"/>
             <w:vAlign w:val="center"/>
           </w:tcPr>
           <w:p>
@@ -89,39 +88,13 @@
                 <w:color w:val="FFFFFF"/>
               </w:rPr>
             </w:pPr>
+            <w:bookmarkStart w:id="0" w:name="_GoBack"/>
+            <w:bookmarkEnd w:id="0"/>
             <w:r>
               <w:rPr>
                 <w:color w:val="FFFFFF"/>
               </w:rPr>
               <w:t>E-Mail-Adresse</w:t>
-            </w:r>
-          </w:p>
-        </w:tc>
-        <w:tc>
-          <w:tcPr>
-            <w:tcW w:w="941" w:type="pct"/>
-            <w:vAlign w:val="center"/>
-          </w:tcPr>
-          <w:p>
-            <w:pPr>
-              <w:jc w:val="center"/>
-              <w:cnfStyle w:val="100000000000" w:firstRow="1" w:lastRow="0" w:firstColumn="0" w:lastColumn="0" w:oddVBand="0" w:evenVBand="0" w:oddHBand="0" w:evenHBand="0" w:firstRowFirstColumn="0" w:firstRowLastColumn="0" w:lastRowFirstColumn="0" w:lastRowLastColumn="0"/>
-              <w:rPr>
-                <w:color w:val="FFFFFF"/>
-              </w:rPr>
-            </w:pPr>
-            <w:r>
-              <w:rPr>
-                <w:color w:val="FFFFFF"/>
-              </w:rPr>
-              <w:t>Handynummer</w:t>
-            </w:r>
-            <w:r>
-              <w:rPr>
-                <w:color w:val="FFFFFF"/>
-              </w:rPr>
-              <w:br/>
-              <w:t>(wer möchte)</w:t>
             </w:r>
           </w:p>
         </w:tc>
@@ -134,7 +107,7 @@
         <w:tc>
           <w:tcPr>
             <w:cnfStyle w:val="001000000000" w:firstRow="0" w:lastRow="0" w:firstColumn="1" w:lastColumn="0" w:oddVBand="0" w:evenVBand="0" w:oddHBand="0" w:evenHBand="0" w:firstRowFirstColumn="0" w:firstRowLastColumn="0" w:lastRowFirstColumn="0" w:lastRowLastColumn="0"/>
-            <w:tcW w:w="1250" w:type="pct"/>
+            <w:tcW w:w="1539" w:type="pct"/>
           </w:tcPr>
           <w:p>
             <w:pPr>
@@ -147,7 +120,7 @@
         </w:tc>
         <w:tc>
           <w:tcPr>
-            <w:tcW w:w="1250" w:type="pct"/>
+            <w:tcW w:w="1540" w:type="pct"/>
           </w:tcPr>
           <w:p>
             <w:pPr>
@@ -161,7 +134,7 @@
         </w:tc>
         <w:tc>
           <w:tcPr>
-            <w:tcW w:w="1559" w:type="pct"/>
+            <w:tcW w:w="1921" w:type="pct"/>
           </w:tcPr>
           <w:p>
             <w:pPr>
@@ -178,17 +151,6 @@
             </w:hyperlink>
           </w:p>
         </w:tc>
-        <w:tc>
-          <w:tcPr>
-            <w:tcW w:w="941" w:type="pct"/>
-          </w:tcPr>
-          <w:p>
-            <w:pPr>
-              <w:jc w:val="center"/>
-              <w:cnfStyle w:val="000000100000" w:firstRow="0" w:lastRow="0" w:firstColumn="0" w:lastColumn="0" w:oddVBand="0" w:evenVBand="0" w:oddHBand="1" w:evenHBand="0" w:firstRowFirstColumn="0" w:firstRowLastColumn="0" w:lastRowFirstColumn="0" w:lastRowLastColumn="0"/>
-            </w:pPr>
-          </w:p>
-        </w:tc>
       </w:tr>
       <w:tr>
         <w:trPr>
@@ -197,7 +159,7 @@
         <w:tc>
           <w:tcPr>
             <w:cnfStyle w:val="001000000000" w:firstRow="0" w:lastRow="0" w:firstColumn="1" w:lastColumn="0" w:oddVBand="0" w:evenVBand="0" w:oddHBand="0" w:evenHBand="0" w:firstRowFirstColumn="0" w:firstRowLastColumn="0" w:lastRowFirstColumn="0" w:lastRowLastColumn="0"/>
-            <w:tcW w:w="1250" w:type="pct"/>
+            <w:tcW w:w="1539" w:type="pct"/>
           </w:tcPr>
           <w:p>
             <w:pPr>
@@ -210,7 +172,7 @@
         </w:tc>
         <w:tc>
           <w:tcPr>
-            <w:tcW w:w="1250" w:type="pct"/>
+            <w:tcW w:w="1540" w:type="pct"/>
           </w:tcPr>
           <w:p>
             <w:pPr>
@@ -224,7 +186,7 @@
         </w:tc>
         <w:tc>
           <w:tcPr>
-            <w:tcW w:w="1559" w:type="pct"/>
+            <w:tcW w:w="1921" w:type="pct"/>
           </w:tcPr>
           <w:p>
             <w:pPr>
@@ -241,20 +203,6 @@
             </w:hyperlink>
           </w:p>
         </w:tc>
-        <w:tc>
-          <w:tcPr>
-            <w:tcW w:w="941" w:type="pct"/>
-          </w:tcPr>
-          <w:p>
-            <w:pPr>
-              <w:jc w:val="center"/>
-              <w:cnfStyle w:val="000000000000" w:firstRow="0" w:lastRow="0" w:firstColumn="0" w:lastColumn="0" w:oddVBand="0" w:evenVBand="0" w:oddHBand="0" w:evenHBand="0" w:firstRowFirstColumn="0" w:firstRowLastColumn="0" w:lastRowFirstColumn="0" w:lastRowLastColumn="0"/>
-            </w:pPr>
-            <w:r>
-              <w:t>015227395170</w:t>
-            </w:r>
-          </w:p>
-        </w:tc>
       </w:tr>
       <w:tr>
         <w:trPr>
@@ -264,7 +212,7 @@
         <w:tc>
           <w:tcPr>
             <w:cnfStyle w:val="001000000000" w:firstRow="0" w:lastRow="0" w:firstColumn="1" w:lastColumn="0" w:oddVBand="0" w:evenVBand="0" w:oddHBand="0" w:evenHBand="0" w:firstRowFirstColumn="0" w:firstRowLastColumn="0" w:lastRowFirstColumn="0" w:lastRowLastColumn="0"/>
-            <w:tcW w:w="1250" w:type="pct"/>
+            <w:tcW w:w="1539" w:type="pct"/>
           </w:tcPr>
           <w:p>
             <w:pPr>
@@ -277,7 +225,7 @@
         </w:tc>
         <w:tc>
           <w:tcPr>
-            <w:tcW w:w="1250" w:type="pct"/>
+            <w:tcW w:w="1540" w:type="pct"/>
           </w:tcPr>
           <w:p>
             <w:pPr>
@@ -288,7 +236,7 @@
         </w:tc>
         <w:tc>
           <w:tcPr>
-            <w:tcW w:w="1559" w:type="pct"/>
+            <w:tcW w:w="1921" w:type="pct"/>
           </w:tcPr>
           <w:p>
             <w:pPr>
@@ -305,17 +253,6 @@
             </w:hyperlink>
           </w:p>
         </w:tc>
-        <w:tc>
-          <w:tcPr>
-            <w:tcW w:w="941" w:type="pct"/>
-          </w:tcPr>
-          <w:p>
-            <w:pPr>
-              <w:jc w:val="center"/>
-              <w:cnfStyle w:val="000000100000" w:firstRow="0" w:lastRow="0" w:firstColumn="0" w:lastColumn="0" w:oddVBand="0" w:evenVBand="0" w:oddHBand="1" w:evenHBand="0" w:firstRowFirstColumn="0" w:firstRowLastColumn="0" w:lastRowFirstColumn="0" w:lastRowLastColumn="0"/>
-            </w:pPr>
-          </w:p>
-        </w:tc>
       </w:tr>
       <w:tr>
         <w:trPr>
@@ -324,7 +261,7 @@
         <w:tc>
           <w:tcPr>
             <w:cnfStyle w:val="001000000000" w:firstRow="0" w:lastRow="0" w:firstColumn="1" w:lastColumn="0" w:oddVBand="0" w:evenVBand="0" w:oddHBand="0" w:evenHBand="0" w:firstRowFirstColumn="0" w:firstRowLastColumn="0" w:lastRowFirstColumn="0" w:lastRowLastColumn="0"/>
-            <w:tcW w:w="1250" w:type="pct"/>
+            <w:tcW w:w="1539" w:type="pct"/>
           </w:tcPr>
           <w:p>
             <w:pPr>
@@ -337,7 +274,7 @@
         </w:tc>
         <w:tc>
           <w:tcPr>
-            <w:tcW w:w="1250" w:type="pct"/>
+            <w:tcW w:w="1540" w:type="pct"/>
           </w:tcPr>
           <w:p>
             <w:pPr>
@@ -348,7 +285,7 @@
         </w:tc>
         <w:tc>
           <w:tcPr>
-            <w:tcW w:w="1559" w:type="pct"/>
+            <w:tcW w:w="1921" w:type="pct"/>
           </w:tcPr>
           <w:p>
             <w:pPr>
@@ -365,17 +302,6 @@
             </w:hyperlink>
           </w:p>
         </w:tc>
-        <w:tc>
-          <w:tcPr>
-            <w:tcW w:w="941" w:type="pct"/>
-          </w:tcPr>
-          <w:p>
-            <w:pPr>
-              <w:jc w:val="center"/>
-              <w:cnfStyle w:val="000000000000" w:firstRow="0" w:lastRow="0" w:firstColumn="0" w:lastColumn="0" w:oddVBand="0" w:evenVBand="0" w:oddHBand="0" w:evenHBand="0" w:firstRowFirstColumn="0" w:firstRowLastColumn="0" w:lastRowFirstColumn="0" w:lastRowLastColumn="0"/>
-            </w:pPr>
-          </w:p>
-        </w:tc>
       </w:tr>
       <w:tr>
         <w:trPr>
@@ -385,7 +311,7 @@
         <w:tc>
           <w:tcPr>
             <w:cnfStyle w:val="001000000000" w:firstRow="0" w:lastRow="0" w:firstColumn="1" w:lastColumn="0" w:oddVBand="0" w:evenVBand="0" w:oddHBand="0" w:evenHBand="0" w:firstRowFirstColumn="0" w:firstRowLastColumn="0" w:lastRowFirstColumn="0" w:lastRowLastColumn="0"/>
-            <w:tcW w:w="1250" w:type="pct"/>
+            <w:tcW w:w="1539" w:type="pct"/>
           </w:tcPr>
           <w:p>
             <w:pPr>
@@ -398,7 +324,7 @@
         </w:tc>
         <w:tc>
           <w:tcPr>
-            <w:tcW w:w="1250" w:type="pct"/>
+            <w:tcW w:w="1540" w:type="pct"/>
           </w:tcPr>
           <w:p>
             <w:pPr>
@@ -409,7 +335,7 @@
         </w:tc>
         <w:tc>
           <w:tcPr>
-            <w:tcW w:w="1559" w:type="pct"/>
+            <w:tcW w:w="1921" w:type="pct"/>
           </w:tcPr>
           <w:p>
             <w:pPr>
@@ -426,17 +352,6 @@
             </w:hyperlink>
           </w:p>
         </w:tc>
-        <w:tc>
-          <w:tcPr>
-            <w:tcW w:w="941" w:type="pct"/>
-          </w:tcPr>
-          <w:p>
-            <w:pPr>
-              <w:jc w:val="center"/>
-              <w:cnfStyle w:val="000000100000" w:firstRow="0" w:lastRow="0" w:firstColumn="0" w:lastColumn="0" w:oddVBand="0" w:evenVBand="0" w:oddHBand="1" w:evenHBand="0" w:firstRowFirstColumn="0" w:firstRowLastColumn="0" w:lastRowFirstColumn="0" w:lastRowLastColumn="0"/>
-            </w:pPr>
-          </w:p>
-        </w:tc>
       </w:tr>
       <w:tr>
         <w:trPr>
@@ -445,7 +360,7 @@
         <w:tc>
           <w:tcPr>
             <w:cnfStyle w:val="001000000000" w:firstRow="0" w:lastRow="0" w:firstColumn="1" w:lastColumn="0" w:oddVBand="0" w:evenVBand="0" w:oddHBand="0" w:evenHBand="0" w:firstRowFirstColumn="0" w:firstRowLastColumn="0" w:lastRowFirstColumn="0" w:lastRowLastColumn="0"/>
-            <w:tcW w:w="1250" w:type="pct"/>
+            <w:tcW w:w="1539" w:type="pct"/>
           </w:tcPr>
           <w:p>
             <w:pPr>
@@ -463,7 +378,7 @@
         </w:tc>
         <w:tc>
           <w:tcPr>
-            <w:tcW w:w="1250" w:type="pct"/>
+            <w:tcW w:w="1540" w:type="pct"/>
           </w:tcPr>
           <w:p>
             <w:pPr>
@@ -474,7 +389,7 @@
         </w:tc>
         <w:tc>
           <w:tcPr>
-            <w:tcW w:w="1559" w:type="pct"/>
+            <w:tcW w:w="1921" w:type="pct"/>
           </w:tcPr>
           <w:p>
             <w:pPr>
@@ -491,17 +406,6 @@
             </w:hyperlink>
           </w:p>
         </w:tc>
-        <w:tc>
-          <w:tcPr>
-            <w:tcW w:w="941" w:type="pct"/>
-          </w:tcPr>
-          <w:p>
-            <w:pPr>
-              <w:jc w:val="center"/>
-              <w:cnfStyle w:val="000000000000" w:firstRow="0" w:lastRow="0" w:firstColumn="0" w:lastColumn="0" w:oddVBand="0" w:evenVBand="0" w:oddHBand="0" w:evenHBand="0" w:firstRowFirstColumn="0" w:firstRowLastColumn="0" w:lastRowFirstColumn="0" w:lastRowLastColumn="0"/>
-            </w:pPr>
-          </w:p>
-        </w:tc>
       </w:tr>
       <w:tr>
         <w:trPr>
@@ -511,7 +415,7 @@
         <w:tc>
           <w:tcPr>
             <w:cnfStyle w:val="001000000000" w:firstRow="0" w:lastRow="0" w:firstColumn="1" w:lastColumn="0" w:oddVBand="0" w:evenVBand="0" w:oddHBand="0" w:evenHBand="0" w:firstRowFirstColumn="0" w:firstRowLastColumn="0" w:lastRowFirstColumn="0" w:lastRowLastColumn="0"/>
-            <w:tcW w:w="1250" w:type="pct"/>
+            <w:tcW w:w="1539" w:type="pct"/>
           </w:tcPr>
           <w:p>
             <w:pPr>
@@ -529,25 +433,23 @@
         </w:tc>
         <w:tc>
           <w:tcPr>
-            <w:tcW w:w="1250" w:type="pct"/>
+            <w:tcW w:w="1540" w:type="pct"/>
           </w:tcPr>
           <w:p>
             <w:pPr>
               <w:jc w:val="center"/>
               <w:cnfStyle w:val="000000100000" w:firstRow="0" w:lastRow="0" w:firstColumn="0" w:lastColumn="0" w:oddVBand="0" w:evenVBand="0" w:oddHBand="1" w:evenHBand="0" w:firstRowFirstColumn="0" w:firstRowLastColumn="0" w:lastRowFirstColumn="0" w:lastRowLastColumn="0"/>
             </w:pPr>
-            <w:bookmarkStart w:id="0" w:name="_GoBack"/>
             <w:proofErr w:type="spellStart"/>
             <w:r>
               <w:t>BuildAdmin</w:t>
             </w:r>
-            <w:bookmarkEnd w:id="0"/>
             <w:proofErr w:type="spellEnd"/>
           </w:p>
         </w:tc>
         <w:tc>
           <w:tcPr>
-            <w:tcW w:w="1559" w:type="pct"/>
+            <w:tcW w:w="1921" w:type="pct"/>
           </w:tcPr>
           <w:p>
             <w:pPr>
@@ -564,17 +466,6 @@
             </w:hyperlink>
           </w:p>
         </w:tc>
-        <w:tc>
-          <w:tcPr>
-            <w:tcW w:w="941" w:type="pct"/>
-          </w:tcPr>
-          <w:p>
-            <w:pPr>
-              <w:jc w:val="center"/>
-              <w:cnfStyle w:val="000000100000" w:firstRow="0" w:lastRow="0" w:firstColumn="0" w:lastColumn="0" w:oddVBand="0" w:evenVBand="0" w:oddHBand="1" w:evenHBand="0" w:firstRowFirstColumn="0" w:firstRowLastColumn="0" w:lastRowFirstColumn="0" w:lastRowLastColumn="0"/>
-            </w:pPr>
-          </w:p>
-        </w:tc>
       </w:tr>
       <w:tr>
         <w:trPr>
@@ -583,7 +474,7 @@
         <w:tc>
           <w:tcPr>
             <w:cnfStyle w:val="001000000000" w:firstRow="0" w:lastRow="0" w:firstColumn="1" w:lastColumn="0" w:oddVBand="0" w:evenVBand="0" w:oddHBand="0" w:evenHBand="0" w:firstRowFirstColumn="0" w:firstRowLastColumn="0" w:lastRowFirstColumn="0" w:lastRowLastColumn="0"/>
-            <w:tcW w:w="1250" w:type="pct"/>
+            <w:tcW w:w="1539" w:type="pct"/>
           </w:tcPr>
           <w:p>
             <w:pPr>
@@ -596,7 +487,7 @@
         </w:tc>
         <w:tc>
           <w:tcPr>
-            <w:tcW w:w="1250" w:type="pct"/>
+            <w:tcW w:w="1540" w:type="pct"/>
           </w:tcPr>
           <w:p>
             <w:pPr>
@@ -607,7 +498,7 @@
         </w:tc>
         <w:tc>
           <w:tcPr>
-            <w:tcW w:w="1559" w:type="pct"/>
+            <w:tcW w:w="1921" w:type="pct"/>
           </w:tcPr>
           <w:p>
             <w:pPr>
@@ -624,16 +515,6 @@
             </w:hyperlink>
           </w:p>
         </w:tc>
-        <w:tc>
-          <w:tcPr>
-            <w:tcW w:w="941" w:type="pct"/>
-          </w:tcPr>
-          <w:p>
-            <w:pPr>
-              <w:cnfStyle w:val="000000000000" w:firstRow="0" w:lastRow="0" w:firstColumn="0" w:lastColumn="0" w:oddVBand="0" w:evenVBand="0" w:oddHBand="0" w:evenHBand="0" w:firstRowFirstColumn="0" w:firstRowLastColumn="0" w:lastRowFirstColumn="0" w:lastRowLastColumn="0"/>
-            </w:pPr>
-          </w:p>
-        </w:tc>
       </w:tr>
       <w:tr>
         <w:trPr>
@@ -643,7 +524,7 @@
         <w:tc>
           <w:tcPr>
             <w:cnfStyle w:val="001000000000" w:firstRow="0" w:lastRow="0" w:firstColumn="1" w:lastColumn="0" w:oddVBand="0" w:evenVBand="0" w:oddHBand="0" w:evenHBand="0" w:firstRowFirstColumn="0" w:firstRowLastColumn="0" w:lastRowFirstColumn="0" w:lastRowLastColumn="0"/>
-            <w:tcW w:w="1250" w:type="pct"/>
+            <w:tcW w:w="1539" w:type="pct"/>
           </w:tcPr>
           <w:p>
             <w:pPr>
@@ -661,7 +542,7 @@
         </w:tc>
         <w:tc>
           <w:tcPr>
-            <w:tcW w:w="1250" w:type="pct"/>
+            <w:tcW w:w="1540" w:type="pct"/>
           </w:tcPr>
           <w:p>
             <w:pPr>
@@ -672,7 +553,7 @@
         </w:tc>
         <w:tc>
           <w:tcPr>
-            <w:tcW w:w="1559" w:type="pct"/>
+            <w:tcW w:w="1921" w:type="pct"/>
           </w:tcPr>
           <w:p>
             <w:pPr>
@@ -689,16 +570,6 @@
             </w:hyperlink>
           </w:p>
         </w:tc>
-        <w:tc>
-          <w:tcPr>
-            <w:tcW w:w="941" w:type="pct"/>
-          </w:tcPr>
-          <w:p>
-            <w:pPr>
-              <w:cnfStyle w:val="000000100000" w:firstRow="0" w:lastRow="0" w:firstColumn="0" w:lastColumn="0" w:oddVBand="0" w:evenVBand="0" w:oddHBand="1" w:evenHBand="0" w:firstRowFirstColumn="0" w:firstRowLastColumn="0" w:lastRowFirstColumn="0" w:lastRowLastColumn="0"/>
-            </w:pPr>
-          </w:p>
-        </w:tc>
       </w:tr>
       <w:tr>
         <w:trPr>
@@ -707,7 +578,7 @@
         <w:tc>
           <w:tcPr>
             <w:cnfStyle w:val="001000000000" w:firstRow="0" w:lastRow="0" w:firstColumn="1" w:lastColumn="0" w:oddVBand="0" w:evenVBand="0" w:oddHBand="0" w:evenHBand="0" w:firstRowFirstColumn="0" w:firstRowLastColumn="0" w:lastRowFirstColumn="0" w:lastRowLastColumn="0"/>
-            <w:tcW w:w="1250" w:type="pct"/>
+            <w:tcW w:w="1539" w:type="pct"/>
           </w:tcPr>
           <w:p>
             <w:pPr>
@@ -725,7 +596,7 @@
         </w:tc>
         <w:tc>
           <w:tcPr>
-            <w:tcW w:w="1250" w:type="pct"/>
+            <w:tcW w:w="1540" w:type="pct"/>
           </w:tcPr>
           <w:p>
             <w:pPr>
@@ -736,7 +607,7 @@
         </w:tc>
         <w:tc>
           <w:tcPr>
-            <w:tcW w:w="1559" w:type="pct"/>
+            <w:tcW w:w="1921" w:type="pct"/>
           </w:tcPr>
           <w:p>
             <w:pPr>
@@ -753,16 +624,6 @@
             </w:hyperlink>
           </w:p>
         </w:tc>
-        <w:tc>
-          <w:tcPr>
-            <w:tcW w:w="941" w:type="pct"/>
-          </w:tcPr>
-          <w:p>
-            <w:pPr>
-              <w:cnfStyle w:val="000000000000" w:firstRow="0" w:lastRow="0" w:firstColumn="0" w:lastColumn="0" w:oddVBand="0" w:evenVBand="0" w:oddHBand="0" w:evenHBand="0" w:firstRowFirstColumn="0" w:firstRowLastColumn="0" w:lastRowFirstColumn="0" w:lastRowLastColumn="0"/>
-            </w:pPr>
-          </w:p>
-        </w:tc>
       </w:tr>
       <w:tr>
         <w:trPr>
@@ -772,7 +633,7 @@
         <w:tc>
           <w:tcPr>
             <w:cnfStyle w:val="001000000000" w:firstRow="0" w:lastRow="0" w:firstColumn="1" w:lastColumn="0" w:oddVBand="0" w:evenVBand="0" w:oddHBand="0" w:evenHBand="0" w:firstRowFirstColumn="0" w:firstRowLastColumn="0" w:lastRowFirstColumn="0" w:lastRowLastColumn="0"/>
-            <w:tcW w:w="1250" w:type="pct"/>
+            <w:tcW w:w="1539" w:type="pct"/>
           </w:tcPr>
           <w:p>
             <w:pPr>
@@ -790,7 +651,7 @@
         </w:tc>
         <w:tc>
           <w:tcPr>
-            <w:tcW w:w="1250" w:type="pct"/>
+            <w:tcW w:w="1540" w:type="pct"/>
           </w:tcPr>
           <w:p>
             <w:pPr>
@@ -801,7 +662,7 @@
         </w:tc>
         <w:tc>
           <w:tcPr>
-            <w:tcW w:w="1559" w:type="pct"/>
+            <w:tcW w:w="1921" w:type="pct"/>
           </w:tcPr>
           <w:p>
             <w:pPr>
@@ -816,16 +677,6 @@
                 <w:t>o.patrascu@haw-aw.de</w:t>
               </w:r>
             </w:hyperlink>
-          </w:p>
-        </w:tc>
-        <w:tc>
-          <w:tcPr>
-            <w:tcW w:w="941" w:type="pct"/>
-          </w:tcPr>
-          <w:p>
-            <w:pPr>
-              <w:cnfStyle w:val="000000100000" w:firstRow="0" w:lastRow="0" w:firstColumn="0" w:lastColumn="0" w:oddVBand="0" w:evenVBand="0" w:oddHBand="1" w:evenHBand="0" w:firstRowFirstColumn="0" w:firstRowLastColumn="0" w:lastRowFirstColumn="0" w:lastRowLastColumn="0"/>
-            </w:pPr>
           </w:p>
         </w:tc>
       </w:tr>
@@ -2081,7 +1932,7 @@
       <w:rPr>
         <w:b/>
         <w:bCs/>
-        <w:color w:val="FFFFFF" w:themeColor="background1"/>
+        <w:color w:val="00FFFF" w:themeColor="background1"/>
       </w:rPr>
       <w:tblPr/>
       <w:tcPr>
@@ -3425,7 +3276,7 @@
       <w:rPr>
         <w:b/>
         <w:bCs/>
-        <w:color w:val="FFFFFF" w:themeColor="background1"/>
+        <w:color w:val="00FFFF" w:themeColor="background1"/>
       </w:rPr>
       <w:tblPr/>
       <w:tcPr>
@@ -3537,7 +3388,7 @@
         <a:sysClr val="windowText" lastClr="000000"/>
       </a:dk1>
       <a:lt1>
-        <a:sysClr val="window" lastClr="FFFFFF"/>
+        <a:sysClr val="window" lastClr="00FFFF"/>
       </a:lt1>
       <a:dk2>
         <a:srgbClr val="1F497D"/>
@@ -3819,7 +3670,7 @@
 </file>
 
 <file path=customXml/itemProps1.xml><?xml version="1.0" encoding="utf-8"?>
-<ds:datastoreItem xmlns:ds="http://schemas.openxmlformats.org/officeDocument/2006/customXml" ds:itemID="{48DEAF4C-4806-4DCE-923B-B4D7F20A23B1}">
+<ds:datastoreItem xmlns:ds="http://schemas.openxmlformats.org/officeDocument/2006/customXml" ds:itemID="{7611D810-4A9C-4442-8443-BBE2BAE5433D}">
   <ds:schemaRefs>
     <ds:schemaRef ds:uri="http://schemas.openxmlformats.org/officeDocument/2006/bibliography"/>
   </ds:schemaRefs>

</xml_diff>

<commit_message>
#9 Kontaktdaten aktualisiert - "Implementierungszuständigkeit" bei Funktion ergänzt
</commit_message>
<xml_diff>
--- a/Basisverzeichnis/trunk/10_Projektmanagement/04_Kommunikation/Kontaktdaten_TeamB.docx
+++ b/Basisverzeichnis/trunk/10_Projektmanagement/04_Kommunikation/Kontaktdaten_TeamB.docx
@@ -88,8 +88,6 @@
                 <w:color w:val="FFFFFF"/>
               </w:rPr>
             </w:pPr>
-            <w:bookmarkStart w:id="0" w:name="_GoBack"/>
-            <w:bookmarkEnd w:id="0"/>
             <w:r>
               <w:rPr>
                 <w:color w:val="FFFFFF"/>
@@ -129,6 +127,9 @@
             </w:pPr>
             <w:r>
               <w:t>Teamleiter</w:t>
+            </w:r>
+            <w:r>
+              <w:t>, Test</w:t>
             </w:r>
           </w:p>
         </w:tc>
@@ -182,6 +183,9 @@
             <w:r>
               <w:t>Teamleiter</w:t>
             </w:r>
+            <w:r>
+              <w:t>, Model</w:t>
+            </w:r>
           </w:p>
         </w:tc>
         <w:tc>
@@ -232,6 +236,9 @@
               <w:jc w:val="center"/>
               <w:cnfStyle w:val="000000100000" w:firstRow="0" w:lastRow="0" w:firstColumn="0" w:lastColumn="0" w:oddVBand="0" w:evenVBand="0" w:oddHBand="1" w:evenHBand="0" w:firstRowFirstColumn="0" w:firstRowLastColumn="0" w:lastRowFirstColumn="0" w:lastRowLastColumn="0"/>
             </w:pPr>
+            <w:r>
+              <w:t>Controller</w:t>
+            </w:r>
           </w:p>
         </w:tc>
         <w:tc>
@@ -281,6 +288,9 @@
               <w:jc w:val="center"/>
               <w:cnfStyle w:val="000000000000" w:firstRow="0" w:lastRow="0" w:firstColumn="0" w:lastColumn="0" w:oddVBand="0" w:evenVBand="0" w:oddHBand="0" w:evenHBand="0" w:firstRowFirstColumn="0" w:firstRowLastColumn="0" w:lastRowFirstColumn="0" w:lastRowLastColumn="0"/>
             </w:pPr>
+            <w:r>
+              <w:t>View</w:t>
+            </w:r>
           </w:p>
         </w:tc>
         <w:tc>
@@ -331,6 +341,9 @@
               <w:jc w:val="center"/>
               <w:cnfStyle w:val="000000100000" w:firstRow="0" w:lastRow="0" w:firstColumn="0" w:lastColumn="0" w:oddVBand="0" w:evenVBand="0" w:oddHBand="1" w:evenHBand="0" w:firstRowFirstColumn="0" w:firstRowLastColumn="0" w:lastRowFirstColumn="0" w:lastRowLastColumn="0"/>
             </w:pPr>
+            <w:r>
+              <w:t>Model</w:t>
+            </w:r>
           </w:p>
         </w:tc>
         <w:tc>
@@ -385,6 +398,9 @@
               <w:jc w:val="center"/>
               <w:cnfStyle w:val="000000000000" w:firstRow="0" w:lastRow="0" w:firstColumn="0" w:lastColumn="0" w:oddVBand="0" w:evenVBand="0" w:oddHBand="0" w:evenHBand="0" w:firstRowFirstColumn="0" w:firstRowLastColumn="0" w:lastRowFirstColumn="0" w:lastRowLastColumn="0"/>
             </w:pPr>
+            <w:r>
+              <w:t>Model</w:t>
+            </w:r>
           </w:p>
         </w:tc>
         <w:tc>
@@ -445,6 +461,9 @@
               <w:t>BuildAdmin</w:t>
             </w:r>
             <w:proofErr w:type="spellEnd"/>
+            <w:r>
+              <w:t>, View</w:t>
+            </w:r>
           </w:p>
         </w:tc>
         <w:tc>
@@ -494,6 +513,11 @@
               <w:jc w:val="center"/>
               <w:cnfStyle w:val="000000000000" w:firstRow="0" w:lastRow="0" w:firstColumn="0" w:lastColumn="0" w:oddVBand="0" w:evenVBand="0" w:oddHBand="0" w:evenHBand="0" w:firstRowFirstColumn="0" w:firstRowLastColumn="0" w:lastRowFirstColumn="0" w:lastRowLastColumn="0"/>
             </w:pPr>
+            <w:r>
+              <w:t>Controller, Test</w:t>
+            </w:r>
+            <w:bookmarkStart w:id="0" w:name="_GoBack"/>
+            <w:bookmarkEnd w:id="0"/>
           </w:p>
         </w:tc>
         <w:tc>
@@ -531,7 +555,13 @@
               <w:jc w:val="center"/>
             </w:pPr>
             <w:r>
-              <w:t xml:space="preserve">Dimitry </w:t>
+              <w:t>Dimitr</w:t>
+            </w:r>
+            <w:r>
+              <w:t>ij</w:t>
+            </w:r>
+            <w:r>
+              <w:t xml:space="preserve"> </w:t>
             </w:r>
             <w:proofErr w:type="spellStart"/>
             <w:r>
@@ -549,6 +579,9 @@
               <w:jc w:val="center"/>
               <w:cnfStyle w:val="000000100000" w:firstRow="0" w:lastRow="0" w:firstColumn="0" w:lastColumn="0" w:oddVBand="0" w:evenVBand="0" w:oddHBand="1" w:evenHBand="0" w:firstRowFirstColumn="0" w:firstRowLastColumn="0" w:lastRowFirstColumn="0" w:lastRowLastColumn="0"/>
             </w:pPr>
+            <w:r>
+              <w:t>Controller, Test</w:t>
+            </w:r>
           </w:p>
         </w:tc>
         <w:tc>
@@ -603,6 +636,9 @@
               <w:jc w:val="center"/>
               <w:cnfStyle w:val="000000000000" w:firstRow="0" w:lastRow="0" w:firstColumn="0" w:lastColumn="0" w:oddVBand="0" w:evenVBand="0" w:oddHBand="0" w:evenHBand="0" w:firstRowFirstColumn="0" w:firstRowLastColumn="0" w:lastRowFirstColumn="0" w:lastRowLastColumn="0"/>
             </w:pPr>
+            <w:r>
+              <w:t>Testszenario</w:t>
+            </w:r>
           </w:p>
         </w:tc>
         <w:tc>
@@ -658,6 +694,9 @@
               <w:jc w:val="center"/>
               <w:cnfStyle w:val="000000100000" w:firstRow="0" w:lastRow="0" w:firstColumn="0" w:lastColumn="0" w:oddVBand="0" w:evenVBand="0" w:oddHBand="1" w:evenHBand="0" w:firstRowFirstColumn="0" w:firstRowLastColumn="0" w:lastRowFirstColumn="0" w:lastRowLastColumn="0"/>
             </w:pPr>
+            <w:r>
+              <w:t>Testszenario</w:t>
+            </w:r>
           </w:p>
         </w:tc>
         <w:tc>
@@ -3670,7 +3709,7 @@
 </file>
 
 <file path=customXml/itemProps1.xml><?xml version="1.0" encoding="utf-8"?>
-<ds:datastoreItem xmlns:ds="http://schemas.openxmlformats.org/officeDocument/2006/customXml" ds:itemID="{7611D810-4A9C-4442-8443-BBE2BAE5433D}">
+<ds:datastoreItem xmlns:ds="http://schemas.openxmlformats.org/officeDocument/2006/customXml" ds:itemID="{4A5BA9D3-DFEA-4938-B4D0-B4FE20AD574D}">
   <ds:schemaRefs>
     <ds:schemaRef ds:uri="http://schemas.openxmlformats.org/officeDocument/2006/bibliography"/>
   </ds:schemaRefs>

</xml_diff>